<commit_message>
Edit : Fix Text Alignment
</commit_message>
<xml_diff>
--- a/Project_Proposal_final.docx
+++ b/Project_Proposal_final.docx
@@ -1,10 +1,10 @@
 
 <file path=word/document.xml><?xml version="1.0" encoding="utf-8"?>
-<w:document xmlns:wpc="http://schemas.microsoft.com/office/word/2010/wordprocessingCanvas" xmlns:cx="http://schemas.microsoft.com/office/drawing/2014/chartex" xmlns:cx1="http://schemas.microsoft.com/office/drawing/2015/9/8/chartex" xmlns:mc="http://schemas.openxmlformats.org/markup-compatibility/2006" xmlns:o="urn:schemas-microsoft-com:office:office" xmlns:r="http://schemas.openxmlformats.org/officeDocument/2006/relationships" xmlns:m="http://schemas.openxmlformats.org/officeDocument/2006/math" xmlns:v="urn:schemas-microsoft-com:vml" xmlns:wp14="http://schemas.microsoft.com/office/word/2010/wordprocessingDrawing" xmlns:wp="http://schemas.openxmlformats.org/drawingml/2006/wordprocessingDrawing" xmlns:w10="urn:schemas-microsoft-com:office:word" xmlns:w="http://schemas.openxmlformats.org/wordprocessingml/2006/main" xmlns:w14="http://schemas.microsoft.com/office/word/2010/wordml" xmlns:w15="http://schemas.microsoft.com/office/word/2012/wordml" xmlns:w16se="http://schemas.microsoft.com/office/word/2015/wordml/symex" xmlns:wpg="http://schemas.microsoft.com/office/word/2010/wordprocessingGroup" xmlns:wpi="http://schemas.microsoft.com/office/word/2010/wordprocessingInk" xmlns:wne="http://schemas.microsoft.com/office/word/2006/wordml" xmlns:wps="http://schemas.microsoft.com/office/word/2010/wordprocessingShape" mc:Ignorable="w14 w15 w16se wp14">
+<w:document xmlns:wpc="http://schemas.microsoft.com/office/word/2010/wordprocessingCanvas" xmlns:cx="http://schemas.microsoft.com/office/drawing/2014/chartex" xmlns:cx1="http://schemas.microsoft.com/office/drawing/2015/9/8/chartex" xmlns:cx2="http://schemas.microsoft.com/office/drawing/2015/10/21/chartex" xmlns:cx3="http://schemas.microsoft.com/office/drawing/2016/5/9/chartex" xmlns:cx4="http://schemas.microsoft.com/office/drawing/2016/5/10/chartex" xmlns:cx5="http://schemas.microsoft.com/office/drawing/2016/5/11/chartex" xmlns:cx6="http://schemas.microsoft.com/office/drawing/2016/5/12/chartex" xmlns:cx7="http://schemas.microsoft.com/office/drawing/2016/5/13/chartex" xmlns:cx8="http://schemas.microsoft.com/office/drawing/2016/5/14/chartex" xmlns:mc="http://schemas.openxmlformats.org/markup-compatibility/2006" xmlns:aink="http://schemas.microsoft.com/office/drawing/2016/ink" xmlns:am3d="http://schemas.microsoft.com/office/drawing/2017/model3d" xmlns:o="urn:schemas-microsoft-com:office:office" xmlns:oel="http://schemas.microsoft.com/office/2019/extlst" xmlns:r="http://schemas.openxmlformats.org/officeDocument/2006/relationships" xmlns:m="http://schemas.openxmlformats.org/officeDocument/2006/math" xmlns:v="urn:schemas-microsoft-com:vml" xmlns:wp14="http://schemas.microsoft.com/office/word/2010/wordprocessingDrawing" xmlns:wp="http://schemas.openxmlformats.org/drawingml/2006/wordprocessingDrawing" xmlns:w10="urn:schemas-microsoft-com:office:word" xmlns:w="http://schemas.openxmlformats.org/wordprocessingml/2006/main" xmlns:w14="http://schemas.microsoft.com/office/word/2010/wordml" xmlns:w15="http://schemas.microsoft.com/office/word/2012/wordml" xmlns:w16cex="http://schemas.microsoft.com/office/word/2018/wordml/cex" xmlns:w16cid="http://schemas.microsoft.com/office/word/2016/wordml/cid" xmlns:w16="http://schemas.microsoft.com/office/word/2018/wordml" xmlns:w16du="http://schemas.microsoft.com/office/word/2023/wordml/word16du" xmlns:w16sdtdh="http://schemas.microsoft.com/office/word/2020/wordml/sdtdatahash" xmlns:w16sdtfl="http://schemas.microsoft.com/office/word/2024/wordml/sdtformatlock" xmlns:w16se="http://schemas.microsoft.com/office/word/2015/wordml/symex" xmlns:wpg="http://schemas.microsoft.com/office/word/2010/wordprocessingGroup" xmlns:wpi="http://schemas.microsoft.com/office/word/2010/wordprocessingInk" xmlns:wne="http://schemas.microsoft.com/office/word/2006/wordml" xmlns:wps="http://schemas.microsoft.com/office/word/2010/wordprocessingShape" mc:Ignorable="w14 w15 w16se w16cid w16 w16cex w16sdtdh w16sdtfl w16du wp14">
   <w:body>
     <w:p>
       <w:pPr>
-        <w:jc w:val="center"/>
+        <w:jc w:val="both"/>
         <w:rPr>
           <w:rFonts w:ascii="Arial" w:hAnsi="Arial" w:cs="Arial"/>
           <w:b/>
@@ -69,10 +69,10 @@
       </w:pPr>
       <w:r>
         <w:object w:dxaOrig="2936" w:dyaOrig="2996" w14:anchorId="3AA1DB86">
-          <v:rect id="rectole0000000000" o:spid="_x0000_i1025" style="width:147.05pt;height:150.15pt" o:ole="" o:preferrelative="t" stroked="f">
+          <v:rect id="rectole0000000000" o:spid="_x0000_i1025" style="width:147pt;height:150pt" o:ole="" o:preferrelative="t" stroked="f">
             <v:imagedata r:id="rId6" o:title=""/>
           </v:rect>
-          <o:OLEObject Type="Embed" ProgID="StaticMetafile" ShapeID="rectole0000000000" DrawAspect="Content" ObjectID="_1821528207" r:id="rId7"/>
+          <o:OLEObject Type="Embed" ProgID="StaticMetafile" ShapeID="rectole0000000000" DrawAspect="Content" ObjectID="_1821598849" r:id="rId7"/>
         </w:object>
       </w:r>
     </w:p>
@@ -146,15 +146,7 @@
       </w:r>
       <w:r>
         <w:tab/>
-        <w:t xml:space="preserve">Mr. </w:t>
-      </w:r>
-      <w:proofErr w:type="spellStart"/>
-      <w:r>
-        <w:t>Aamir</w:t>
-      </w:r>
-      <w:proofErr w:type="spellEnd"/>
-      <w:r>
-        <w:t xml:space="preserve"> Zia </w:t>
+        <w:t xml:space="preserve">Mr. Aamir Zia </w:t>
       </w:r>
     </w:p>
     <w:p>
@@ -177,13 +169,8 @@
       </w:r>
       <w:r>
         <w:tab/>
-        <w:t xml:space="preserve">Dr. Muhammad </w:t>
-      </w:r>
-      <w:proofErr w:type="spellStart"/>
-      <w:r>
-        <w:t>Ilyas</w:t>
-      </w:r>
-      <w:proofErr w:type="spellEnd"/>
+        <w:t>Dr. Muhammad Ilyas</w:t>
+      </w:r>
     </w:p>
     <w:p/>
     <w:p>
@@ -315,23 +302,7 @@
           <w:bCs/>
         </w:rPr>
         <w:tab/>
-        <w:t xml:space="preserve">Muhammad Najee </w:t>
-      </w:r>
-      <w:proofErr w:type="spellStart"/>
-      <w:r>
-        <w:rPr>
-          <w:rFonts w:ascii="Calibri" w:hAnsi="Calibri" w:cs="Calibri"/>
-          <w:bCs/>
-        </w:rPr>
-        <w:t>Ullah</w:t>
-      </w:r>
-      <w:proofErr w:type="spellEnd"/>
-      <w:r>
-        <w:rPr>
-          <w:rFonts w:ascii="Calibri" w:hAnsi="Calibri" w:cs="Calibri"/>
-          <w:bCs/>
-        </w:rPr>
-        <w:t xml:space="preserve"> Noon </w:t>
+        <w:t xml:space="preserve">Muhammad Najee Ullah Noon </w:t>
       </w:r>
       <w:r>
         <w:rPr>
@@ -1994,8 +1965,6 @@
           <w:t>https://aclanthology.org/N18-5003/</w:t>
         </w:r>
       </w:hyperlink>
-      <w:bookmarkStart w:id="25" w:name="_GoBack"/>
-      <w:bookmarkEnd w:id="25"/>
     </w:p>
     <w:p/>
     <w:p>
@@ -2055,7 +2024,7 @@
 </file>
 
 <file path=word/numbering.xml><?xml version="1.0" encoding="utf-8"?>
-<w:numbering xmlns:wpc="http://schemas.microsoft.com/office/word/2010/wordprocessingCanvas" xmlns:cx="http://schemas.microsoft.com/office/drawing/2014/chartex" xmlns:cx1="http://schemas.microsoft.com/office/drawing/2015/9/8/chartex" xmlns:mc="http://schemas.openxmlformats.org/markup-compatibility/2006" xmlns:o="urn:schemas-microsoft-com:office:office" xmlns:r="http://schemas.openxmlformats.org/officeDocument/2006/relationships" xmlns:m="http://schemas.openxmlformats.org/officeDocument/2006/math" xmlns:v="urn:schemas-microsoft-com:vml" xmlns:wp14="http://schemas.microsoft.com/office/word/2010/wordprocessingDrawing" xmlns:wp="http://schemas.openxmlformats.org/drawingml/2006/wordprocessingDrawing" xmlns:w10="urn:schemas-microsoft-com:office:word" xmlns:w="http://schemas.openxmlformats.org/wordprocessingml/2006/main" xmlns:w14="http://schemas.microsoft.com/office/word/2010/wordml" xmlns:w15="http://schemas.microsoft.com/office/word/2012/wordml" xmlns:w16se="http://schemas.microsoft.com/office/word/2015/wordml/symex" xmlns:wpg="http://schemas.microsoft.com/office/word/2010/wordprocessingGroup" xmlns:wpi="http://schemas.microsoft.com/office/word/2010/wordprocessingInk" xmlns:wne="http://schemas.microsoft.com/office/word/2006/wordml" xmlns:wps="http://schemas.microsoft.com/office/word/2010/wordprocessingShape" mc:Ignorable="w14 w15 w16se wp14">
+<w:numbering xmlns:wpc="http://schemas.microsoft.com/office/word/2010/wordprocessingCanvas" xmlns:cx="http://schemas.microsoft.com/office/drawing/2014/chartex" xmlns:cx1="http://schemas.microsoft.com/office/drawing/2015/9/8/chartex" xmlns:cx2="http://schemas.microsoft.com/office/drawing/2015/10/21/chartex" xmlns:cx3="http://schemas.microsoft.com/office/drawing/2016/5/9/chartex" xmlns:cx4="http://schemas.microsoft.com/office/drawing/2016/5/10/chartex" xmlns:cx5="http://schemas.microsoft.com/office/drawing/2016/5/11/chartex" xmlns:cx6="http://schemas.microsoft.com/office/drawing/2016/5/12/chartex" xmlns:cx7="http://schemas.microsoft.com/office/drawing/2016/5/13/chartex" xmlns:cx8="http://schemas.microsoft.com/office/drawing/2016/5/14/chartex" xmlns:mc="http://schemas.openxmlformats.org/markup-compatibility/2006" xmlns:aink="http://schemas.microsoft.com/office/drawing/2016/ink" xmlns:am3d="http://schemas.microsoft.com/office/drawing/2017/model3d" xmlns:o="urn:schemas-microsoft-com:office:office" xmlns:oel="http://schemas.microsoft.com/office/2019/extlst" xmlns:r="http://schemas.openxmlformats.org/officeDocument/2006/relationships" xmlns:m="http://schemas.openxmlformats.org/officeDocument/2006/math" xmlns:v="urn:schemas-microsoft-com:vml" xmlns:wp14="http://schemas.microsoft.com/office/word/2010/wordprocessingDrawing" xmlns:wp="http://schemas.openxmlformats.org/drawingml/2006/wordprocessingDrawing" xmlns:w10="urn:schemas-microsoft-com:office:word" xmlns:w="http://schemas.openxmlformats.org/wordprocessingml/2006/main" xmlns:w14="http://schemas.microsoft.com/office/word/2010/wordml" xmlns:w15="http://schemas.microsoft.com/office/word/2012/wordml" xmlns:w16cex="http://schemas.microsoft.com/office/word/2018/wordml/cex" xmlns:w16cid="http://schemas.microsoft.com/office/word/2016/wordml/cid" xmlns:w16="http://schemas.microsoft.com/office/word/2018/wordml" xmlns:w16du="http://schemas.microsoft.com/office/word/2023/wordml/word16du" xmlns:w16sdtdh="http://schemas.microsoft.com/office/word/2020/wordml/sdtdatahash" xmlns:w16sdtfl="http://schemas.microsoft.com/office/word/2024/wordml/sdtformatlock" xmlns:w16se="http://schemas.microsoft.com/office/word/2015/wordml/symex" xmlns:wpg="http://schemas.microsoft.com/office/word/2010/wordprocessingGroup" xmlns:wpi="http://schemas.microsoft.com/office/word/2010/wordprocessingInk" xmlns:wne="http://schemas.microsoft.com/office/word/2006/wordml" xmlns:wps="http://schemas.microsoft.com/office/word/2010/wordprocessingShape" mc:Ignorable="w14 w15 w16se w16cid w16 w16cex w16sdtdh w16sdtfl w16du wp14">
   <w:abstractNum w:abstractNumId="0" w15:restartNumberingAfterBreak="0">
     <w:nsid w:val="03225BB1"/>
     <w:multiLevelType w:val="hybridMultilevel"/>
@@ -4318,68 +4287,68 @@
       </w:pPr>
     </w:lvl>
   </w:abstractNum>
-  <w:num w:numId="1">
+  <w:num w:numId="1" w16cid:durableId="2094161778">
     <w:abstractNumId w:val="3"/>
   </w:num>
-  <w:num w:numId="2">
+  <w:num w:numId="2" w16cid:durableId="2098135315">
     <w:abstractNumId w:val="2"/>
   </w:num>
-  <w:num w:numId="3">
+  <w:num w:numId="3" w16cid:durableId="1241061743">
     <w:abstractNumId w:val="4"/>
   </w:num>
-  <w:num w:numId="4">
+  <w:num w:numId="4" w16cid:durableId="430905256">
     <w:abstractNumId w:val="10"/>
   </w:num>
-  <w:num w:numId="5">
+  <w:num w:numId="5" w16cid:durableId="353578964">
     <w:abstractNumId w:val="11"/>
   </w:num>
-  <w:num w:numId="6">
+  <w:num w:numId="6" w16cid:durableId="1955626701">
     <w:abstractNumId w:val="14"/>
   </w:num>
-  <w:num w:numId="7">
+  <w:num w:numId="7" w16cid:durableId="1906723897">
     <w:abstractNumId w:val="0"/>
   </w:num>
-  <w:num w:numId="8">
+  <w:num w:numId="8" w16cid:durableId="1497183574">
     <w:abstractNumId w:val="17"/>
   </w:num>
-  <w:num w:numId="9">
+  <w:num w:numId="9" w16cid:durableId="2061785909">
     <w:abstractNumId w:val="15"/>
   </w:num>
-  <w:num w:numId="10">
+  <w:num w:numId="10" w16cid:durableId="236985703">
     <w:abstractNumId w:val="6"/>
   </w:num>
-  <w:num w:numId="11">
+  <w:num w:numId="11" w16cid:durableId="2116124188">
     <w:abstractNumId w:val="12"/>
   </w:num>
-  <w:num w:numId="12">
+  <w:num w:numId="12" w16cid:durableId="449860618">
     <w:abstractNumId w:val="18"/>
   </w:num>
-  <w:num w:numId="13">
+  <w:num w:numId="13" w16cid:durableId="205527644">
     <w:abstractNumId w:val="7"/>
   </w:num>
-  <w:num w:numId="14">
+  <w:num w:numId="14" w16cid:durableId="1809005596">
     <w:abstractNumId w:val="9"/>
   </w:num>
-  <w:num w:numId="15">
+  <w:num w:numId="15" w16cid:durableId="1523662310">
     <w:abstractNumId w:val="5"/>
   </w:num>
-  <w:num w:numId="16">
+  <w:num w:numId="16" w16cid:durableId="847478184">
     <w:abstractNumId w:val="13"/>
   </w:num>
-  <w:num w:numId="17">
+  <w:num w:numId="17" w16cid:durableId="938485846">
     <w:abstractNumId w:val="1"/>
   </w:num>
-  <w:num w:numId="18">
+  <w:num w:numId="18" w16cid:durableId="1746225185">
     <w:abstractNumId w:val="8"/>
   </w:num>
-  <w:num w:numId="19">
+  <w:num w:numId="19" w16cid:durableId="1238587159">
     <w:abstractNumId w:val="16"/>
   </w:num>
 </w:numbering>
 </file>
 
 <file path=word/styles.xml><?xml version="1.0" encoding="utf-8"?>
-<w:styles xmlns:mc="http://schemas.openxmlformats.org/markup-compatibility/2006" xmlns:r="http://schemas.openxmlformats.org/officeDocument/2006/relationships" xmlns:w="http://schemas.openxmlformats.org/wordprocessingml/2006/main" xmlns:w14="http://schemas.microsoft.com/office/word/2010/wordml" xmlns:w15="http://schemas.microsoft.com/office/word/2012/wordml" xmlns:w16se="http://schemas.microsoft.com/office/word/2015/wordml/symex" mc:Ignorable="w14 w15 w16se">
+<w:styles xmlns:mc="http://schemas.openxmlformats.org/markup-compatibility/2006" xmlns:r="http://schemas.openxmlformats.org/officeDocument/2006/relationships" xmlns:w="http://schemas.openxmlformats.org/wordprocessingml/2006/main" xmlns:w14="http://schemas.microsoft.com/office/word/2010/wordml" xmlns:w15="http://schemas.microsoft.com/office/word/2012/wordml" xmlns:w16cex="http://schemas.microsoft.com/office/word/2018/wordml/cex" xmlns:w16cid="http://schemas.microsoft.com/office/word/2016/wordml/cid" xmlns:w16="http://schemas.microsoft.com/office/word/2018/wordml" xmlns:w16du="http://schemas.microsoft.com/office/word/2023/wordml/word16du" xmlns:w16sdtdh="http://schemas.microsoft.com/office/word/2020/wordml/sdtdatahash" xmlns:w16sdtfl="http://schemas.microsoft.com/office/word/2024/wordml/sdtformatlock" xmlns:w16se="http://schemas.microsoft.com/office/word/2015/wordml/symex" mc:Ignorable="w14 w15 w16se w16cid w16 w16cex w16sdtdh w16sdtfl w16du">
   <w:docDefaults>
     <w:rPrDefault>
       <w:rPr>
@@ -4389,7 +4358,7 @@
     </w:rPrDefault>
     <w:pPrDefault/>
   </w:docDefaults>
-  <w:latentStyles w:defLockedState="0" w:defUIPriority="99" w:defSemiHidden="0" w:defUnhideWhenUsed="0" w:defQFormat="0" w:count="371">
+  <w:latentStyles w:defLockedState="0" w:defUIPriority="99" w:defSemiHidden="0" w:defUnhideWhenUsed="0" w:defQFormat="0" w:count="376">
     <w:lsdException w:name="Normal" w:uiPriority="0" w:qFormat="1"/>
     <w:lsdException w:name="heading 1" w:uiPriority="9" w:qFormat="1"/>
     <w:lsdException w:name="heading 2" w:uiPriority="9" w:qFormat="1"/>
@@ -4761,6 +4730,11 @@
     <w:lsdException w:name="List Table 5 Dark Accent 6" w:uiPriority="50"/>
     <w:lsdException w:name="List Table 6 Colorful Accent 6" w:uiPriority="51"/>
     <w:lsdException w:name="List Table 7 Colorful Accent 6" w:uiPriority="52"/>
+    <w:lsdException w:name="Mention" w:semiHidden="1" w:unhideWhenUsed="1"/>
+    <w:lsdException w:name="Smart Hyperlink" w:semiHidden="1" w:unhideWhenUsed="1"/>
+    <w:lsdException w:name="Hashtag" w:semiHidden="1" w:unhideWhenUsed="1"/>
+    <w:lsdException w:name="Unresolved Mention" w:semiHidden="1" w:unhideWhenUsed="1"/>
+    <w:lsdException w:name="Smart Link" w:semiHidden="1" w:unhideWhenUsed="1"/>
   </w:latentStyles>
   <w:style w:type="paragraph" w:default="1" w:styleId="Normal">
     <w:name w:val="Normal"/>

</xml_diff>